<commit_message>
Added support for PIC24E/dsPIC33 -- Bob R.
</commit_message>
<xml_diff>
--- a/bootloader/PIC24_bully_bootloader.docx
+++ b/bootloader/PIC24_bully_bootloader.docx
@@ -2354,6 +2354,147 @@
       <w:r>
         <w:rPr>
           <w:rFonts w:ascii="Times New Roman" w:hAnsi="Times New Roman" w:cs="Times New Roman"/>
+        </w:rPr>
+        <w:t xml:space="preserve">Version </w:t>
+      </w:r>
+      <w:r>
+        <w:rPr>
+          <w:rFonts w:ascii="Times New Roman" w:hAnsi="Times New Roman" w:cs="Times New Roman"/>
+          <w:b/>
+        </w:rPr>
+        <w:t>0.3</w:t>
+      </w:r>
+      <w:r>
+        <w:rPr>
+          <w:rFonts w:ascii="Times New Roman" w:hAnsi="Times New Roman" w:cs="Times New Roman"/>
+          <w:b/>
+        </w:rPr>
+        <w:t>2 May 2012</w:t>
+      </w:r>
+      <w:r>
+        <w:rPr>
+          <w:rFonts w:ascii="Times New Roman" w:hAnsi="Times New Roman" w:cs="Times New Roman"/>
+          <w:b/>
+        </w:rPr>
+        <w:t>:</w:t>
+      </w:r>
+      <w:r>
+        <w:rPr>
+          <w:rFonts w:ascii="Times New Roman" w:hAnsi="Times New Roman" w:cs="Times New Roman"/>
+          <w:b/>
+        </w:rPr>
+        <w:t xml:space="preserve">  </w:t>
+      </w:r>
+    </w:p>
+    <w:p>
+      <w:pPr>
+        <w:rPr>
+          <w:rFonts w:ascii="Times New Roman" w:hAnsi="Times New Roman" w:cs="Times New Roman"/>
+        </w:rPr>
+      </w:pPr>
+      <w:r>
+        <w:rPr>
+          <w:rFonts w:ascii="Times New Roman" w:hAnsi="Times New Roman" w:cs="Times New Roman"/>
+        </w:rPr>
+        <w:t xml:space="preserve">Added support for PIC24E/dsPIC33E devices. This has only been tested with the PIC24EP64GP202 device but should work for many others (configuration bit programming has not been implemented for these as I consider it dangerous to program configuration bits with a </w:t>
+      </w:r>
+      <w:proofErr w:type="spellStart"/>
+      <w:r>
+        <w:rPr>
+          <w:rFonts w:ascii="Times New Roman" w:hAnsi="Times New Roman" w:cs="Times New Roman"/>
+        </w:rPr>
+        <w:t>bootloader</w:t>
+      </w:r>
+      <w:proofErr w:type="spellEnd"/>
+      <w:r>
+        <w:rPr>
+          <w:rFonts w:ascii="Times New Roman" w:hAnsi="Times New Roman" w:cs="Times New Roman"/>
+        </w:rPr>
+        <w:t xml:space="preserve">).  For the PIC24E/dsPIC33E the </w:t>
+      </w:r>
+      <w:proofErr w:type="spellStart"/>
+      <w:r>
+        <w:rPr>
+          <w:rFonts w:ascii="Times New Roman" w:hAnsi="Times New Roman" w:cs="Times New Roman"/>
+        </w:rPr>
+        <w:t>bootloader</w:t>
+      </w:r>
+      <w:proofErr w:type="spellEnd"/>
+      <w:r>
+        <w:rPr>
+          <w:rFonts w:ascii="Times New Roman" w:hAnsi="Times New Roman" w:cs="Times New Roman"/>
+        </w:rPr>
+        <w:t xml:space="preserve"> consumes another 1024 bytes of program memory because of the coarser erase page size on these devices. This means the user’s IVT table starts at 0x1000 on these devices instead at 0x0C00 for the other families.</w:t>
+      </w:r>
+      <w:r>
+        <w:rPr>
+          <w:rFonts w:ascii="Times New Roman" w:hAnsi="Times New Roman" w:cs="Times New Roman"/>
+        </w:rPr>
+        <w:t xml:space="preserve"> The default clock choice in the pic24_all.h file is </w:t>
+      </w:r>
+      <w:r>
+        <w:rPr>
+          <w:rFonts w:ascii="Times New Roman" w:hAnsi="Times New Roman" w:cs="Times New Roman"/>
+        </w:rPr>
+        <w:t>FRCPLL_FCY60MHz</w:t>
+      </w:r>
+      <w:r>
+        <w:rPr>
+          <w:rFonts w:ascii="Times New Roman" w:hAnsi="Times New Roman" w:cs="Times New Roman"/>
+        </w:rPr>
+        <w:t xml:space="preserve"> (PLL+FRC for </w:t>
+      </w:r>
+      <w:proofErr w:type="gramStart"/>
+      <w:r>
+        <w:rPr>
+          <w:rFonts w:ascii="Times New Roman" w:hAnsi="Times New Roman" w:cs="Times New Roman"/>
+        </w:rPr>
+        <w:t>a</w:t>
+      </w:r>
+      <w:proofErr w:type="gramEnd"/>
+      <w:r>
+        <w:rPr>
+          <w:rFonts w:ascii="Times New Roman" w:hAnsi="Times New Roman" w:cs="Times New Roman"/>
+        </w:rPr>
+        <w:t xml:space="preserve"> </w:t>
+      </w:r>
+      <w:proofErr w:type="spellStart"/>
+      <w:r>
+        <w:rPr>
+          <w:rFonts w:ascii="Times New Roman" w:hAnsi="Times New Roman" w:cs="Times New Roman"/>
+        </w:rPr>
+        <w:t>Fcy</w:t>
+      </w:r>
+      <w:proofErr w:type="spellEnd"/>
+      <w:r>
+        <w:rPr>
+          <w:rFonts w:ascii="Times New Roman" w:hAnsi="Times New Roman" w:cs="Times New Roman"/>
+        </w:rPr>
+        <w:t xml:space="preserve"> of 60Mhz).  If you wish to use a crystal, the choice </w:t>
+      </w:r>
+      <w:r>
+        <w:rPr>
+          <w:rFonts w:ascii="Times New Roman" w:hAnsi="Times New Roman" w:cs="Times New Roman"/>
+        </w:rPr>
+        <w:t>PRIPLL_8MHzCrystal_40MHzFCY</w:t>
+      </w:r>
+      <w:r>
+        <w:rPr>
+          <w:rFonts w:ascii="Times New Roman" w:hAnsi="Times New Roman" w:cs="Times New Roman"/>
+        </w:rPr>
+        <w:t xml:space="preserve"> will work for these families.</w:t>
+      </w:r>
+    </w:p>
+    <w:p>
+      <w:pPr>
+        <w:rPr>
+          <w:rFonts w:ascii="Times New Roman" w:hAnsi="Times New Roman" w:cs="Times New Roman"/>
+          <w:b/>
+        </w:rPr>
+      </w:pPr>
+      <w:r>
+        <w:rPr>
+          <w:rFonts w:ascii="Times New Roman" w:hAnsi="Times New Roman" w:cs="Times New Roman"/>
           <w:b/>
         </w:rPr>
         <w:t>Version 0.3</w:t>
@@ -2542,7 +2683,14 @@
         <w:rPr>
           <w:rFonts w:ascii="Times New Roman" w:hAnsi="Times New Roman" w:cs="Times New Roman"/>
         </w:rPr>
-        <w:t xml:space="preserve"> GLD files now require more complex changes to them, a Python script that is now included (</w:t>
+        <w:t xml:space="preserve"> GLD files now require more complex changes to them, a Python script that is now included </w:t>
+      </w:r>
+      <w:r>
+        <w:rPr>
+          <w:rFonts w:ascii="Times New Roman" w:hAnsi="Times New Roman" w:cs="Times New Roman"/>
+        </w:rPr>
+        <w:lastRenderedPageBreak/>
+        <w:t>(</w:t>
       </w:r>
       <w:r>
         <w:rPr>
@@ -2813,177 +2961,352 @@
         <w:pStyle w:val="NormalWeb"/>
       </w:pPr>
       <w:r>
+        <w:t xml:space="preserve">If the script cannot find one of these two directories, then the script aborts and prints an error message -- if you have installed C30 in a different directory, then edit the setting of the </w:t>
+      </w:r>
+      <w:r>
+        <w:rPr>
+          <w:i/>
+        </w:rPr>
+        <w:t>'C30_homedir</w:t>
+      </w:r>
+      <w:r>
+        <w:t xml:space="preserve">' variable in the script. </w:t>
+      </w:r>
+    </w:p>
+    <w:p>
+      <w:pPr>
+        <w:pStyle w:val="NormalWeb"/>
+      </w:pPr>
+      <w:r>
+        <w:t xml:space="preserve">Otherwise, just open a command window, change to </w:t>
+      </w:r>
+      <w:r>
+        <w:rPr>
+          <w:i/>
+        </w:rPr>
+        <w:t>the code/</w:t>
+      </w:r>
+      <w:proofErr w:type="spellStart"/>
+      <w:r>
+        <w:rPr>
+          <w:i/>
+        </w:rPr>
+        <w:t>bootloader</w:t>
+      </w:r>
+      <w:proofErr w:type="spellEnd"/>
+      <w:r>
+        <w:rPr>
+          <w:i/>
+        </w:rPr>
+        <w:t>/24h_24f_target/</w:t>
+      </w:r>
+      <w:proofErr w:type="spellStart"/>
+      <w:r>
+        <w:rPr>
+          <w:i/>
+        </w:rPr>
+        <w:t>lkr</w:t>
+      </w:r>
+      <w:proofErr w:type="spellEnd"/>
+      <w:r>
+        <w:rPr>
+          <w:i/>
+        </w:rPr>
+        <w:t>/</w:t>
+      </w:r>
+      <w:r>
+        <w:t xml:space="preserve"> directory, and execute: </w:t>
+      </w:r>
+    </w:p>
+    <w:p>
+      <w:pPr>
+        <w:pStyle w:val="NormalWeb"/>
+        <w:rPr>
+          <w:i/>
+        </w:rPr>
+      </w:pPr>
+      <w:proofErr w:type="gramStart"/>
+      <w:r>
+        <w:rPr>
+          <w:i/>
+        </w:rPr>
+        <w:t>python</w:t>
+      </w:r>
+      <w:proofErr w:type="gramEnd"/>
+      <w:r>
+        <w:rPr>
+          <w:i/>
+        </w:rPr>
+        <w:t xml:space="preserve"> convert_gld.py </w:t>
+      </w:r>
+    </w:p>
+    <w:p>
+      <w:pPr>
+        <w:pStyle w:val="NormalWeb"/>
+      </w:pPr>
+      <w:r>
+        <w:t xml:space="preserve">It will convert all PIC24, PIC24F linker files that it finds. </w:t>
+      </w:r>
+      <w:proofErr w:type="spellStart"/>
+      <w:r>
+        <w:t>Bootloader</w:t>
+      </w:r>
+      <w:proofErr w:type="spellEnd"/>
+      <w:r>
+        <w:t xml:space="preserve"> linker files are placed in this directory, while the application linker files are placed in </w:t>
+      </w:r>
+      <w:r>
+        <w:rPr>
+          <w:i/>
+        </w:rPr>
+        <w:t>code/</w:t>
+      </w:r>
+      <w:proofErr w:type="spellStart"/>
+      <w:r>
+        <w:rPr>
+          <w:i/>
+        </w:rPr>
+        <w:t>lkr</w:t>
+      </w:r>
+      <w:proofErr w:type="spellEnd"/>
+      <w:r>
+        <w:t xml:space="preserve">. </w:t>
+      </w:r>
+    </w:p>
+    <w:p>
+      <w:pPr>
+        <w:rPr>
+          <w:rFonts w:ascii="Times New Roman" w:hAnsi="Times New Roman" w:cs="Times New Roman"/>
+        </w:rPr>
+      </w:pPr>
+    </w:p>
+    <w:p>
+      <w:pPr>
+        <w:rPr>
+          <w:rFonts w:ascii="Times New Roman" w:hAnsi="Times New Roman" w:cs="Times New Roman"/>
+        </w:rPr>
+      </w:pPr>
+      <w:r>
+        <w:rPr>
+          <w:rFonts w:ascii="Times New Roman" w:hAnsi="Times New Roman" w:cs="Times New Roman"/>
+          <w:b/>
+          <w:bCs/>
+        </w:rPr>
+        <w:t>Version 0.24, Sept 2009</w:t>
+      </w:r>
+    </w:p>
+    <w:p>
+      <w:pPr>
+        <w:rPr>
+          <w:rFonts w:ascii="Times New Roman" w:hAnsi="Times New Roman" w:cs="Times New Roman"/>
+        </w:rPr>
+      </w:pPr>
+      <w:r>
+        <w:rPr>
+          <w:rFonts w:ascii="Times New Roman" w:hAnsi="Times New Roman" w:cs="Times New Roman"/>
+        </w:rPr>
+        <w:t>Changes to both firmware and GUI to support the PIC24FK family (has only been tested on the PIC24F16KA102).</w:t>
+      </w:r>
+    </w:p>
+    <w:p>
+      <w:pPr>
+        <w:rPr>
+          <w:rFonts w:ascii="Times New Roman" w:hAnsi="Times New Roman" w:cs="Times New Roman"/>
+          <w:b/>
+          <w:bCs/>
+        </w:rPr>
+      </w:pPr>
+      <w:r>
+        <w:rPr>
+          <w:rFonts w:ascii="Times New Roman" w:hAnsi="Times New Roman" w:cs="Times New Roman"/>
+          <w:b/>
+          <w:bCs/>
+        </w:rPr>
+        <w:t>Version 0.23, Sept 2009</w:t>
+      </w:r>
+    </w:p>
+    <w:p>
+      <w:pPr>
+        <w:rPr>
+          <w:rFonts w:ascii="Times New Roman" w:hAnsi="Times New Roman" w:cs="Times New Roman"/>
+          <w:b/>
+          <w:bCs/>
+        </w:rPr>
+      </w:pPr>
+      <w:proofErr w:type="gramStart"/>
+      <w:r>
+        <w:rPr>
+          <w:rFonts w:ascii="Times New Roman" w:hAnsi="Times New Roman" w:cs="Times New Roman"/>
+        </w:rPr>
+        <w:t>Minor change to support dsPIC33 family.</w:t>
+      </w:r>
+      <w:proofErr w:type="gramEnd"/>
+    </w:p>
+    <w:p>
+      <w:pPr>
+        <w:rPr>
+          <w:rFonts w:ascii="Times New Roman" w:hAnsi="Times New Roman" w:cs="Times New Roman"/>
+          <w:b/>
+          <w:bCs/>
+        </w:rPr>
+      </w:pPr>
+      <w:r>
+        <w:rPr>
+          <w:rFonts w:ascii="Times New Roman" w:hAnsi="Times New Roman" w:cs="Times New Roman"/>
+          <w:b/>
+          <w:bCs/>
+        </w:rPr>
+        <w:t xml:space="preserve">Version 0.21-22 </w:t>
+      </w:r>
+      <w:proofErr w:type="gramStart"/>
+      <w:r>
+        <w:rPr>
+          <w:rFonts w:ascii="Times New Roman" w:hAnsi="Times New Roman" w:cs="Times New Roman"/>
+          <w:b/>
+          <w:bCs/>
+        </w:rPr>
+        <w:t>Summer</w:t>
+      </w:r>
+      <w:proofErr w:type="gramEnd"/>
+      <w:r>
+        <w:rPr>
+          <w:rFonts w:ascii="Times New Roman" w:hAnsi="Times New Roman" w:cs="Times New Roman"/>
+          <w:b/>
+          <w:bCs/>
+        </w:rPr>
+        <w:t xml:space="preserve"> 2009 </w:t>
+      </w:r>
+    </w:p>
+    <w:p>
+      <w:pPr>
+        <w:rPr>
+          <w:rFonts w:ascii="Times New Roman" w:hAnsi="Times New Roman" w:cs="Times New Roman"/>
+        </w:rPr>
+      </w:pPr>
+      <w:r>
+        <w:rPr>
+          <w:rFonts w:ascii="Times New Roman" w:hAnsi="Times New Roman" w:cs="Times New Roman"/>
+        </w:rPr>
+        <w:t>Minor changes to support higher baud rates</w:t>
+      </w:r>
+    </w:p>
+    <w:p>
+      <w:pPr>
+        <w:rPr>
+          <w:rFonts w:ascii="Times New Roman" w:hAnsi="Times New Roman" w:cs="Times New Roman"/>
+          <w:b/>
+          <w:bCs/>
+        </w:rPr>
+      </w:pPr>
+      <w:r>
+        <w:rPr>
+          <w:rFonts w:ascii="Times New Roman" w:hAnsi="Times New Roman" w:cs="Times New Roman"/>
+          <w:b/>
+          <w:bCs/>
+        </w:rPr>
+        <w:t>Version 0.20, Nov 23 2008</w:t>
+      </w:r>
+    </w:p>
+    <w:p>
+      <w:pPr>
+        <w:rPr>
+          <w:rFonts w:ascii="Times New Roman" w:hAnsi="Times New Roman" w:cs="Times New Roman"/>
+        </w:rPr>
+      </w:pPr>
+      <w:r>
+        <w:rPr>
+          <w:rFonts w:ascii="Times New Roman" w:hAnsi="Times New Roman" w:cs="Times New Roman"/>
+        </w:rPr>
+        <w:t>Fixed a problem in the configuration bit programming - configuration bits were still being programmed even if the check box for disabling this was checked. A side effect was that configuration bits could be corrupted in this case. Also, verification was fixed - it was indicating a match even if the program contents did not match.</w:t>
+      </w:r>
+    </w:p>
+    <w:p>
+      <w:pPr>
+        <w:rPr>
+          <w:rFonts w:ascii="Times New Roman" w:hAnsi="Times New Roman" w:cs="Times New Roman"/>
+          <w:b/>
+          <w:bCs/>
+        </w:rPr>
+      </w:pPr>
+      <w:r>
+        <w:rPr>
+          <w:rFonts w:ascii="Times New Roman" w:hAnsi="Times New Roman" w:cs="Times New Roman"/>
+          <w:b/>
+          <w:bCs/>
+        </w:rPr>
+        <w:t>Version 0.19, October 9 2008</w:t>
+      </w:r>
+    </w:p>
+    <w:p>
+      <w:pPr>
+        <w:rPr>
+          <w:rFonts w:ascii="Times New Roman" w:hAnsi="Times New Roman" w:cs="Times New Roman"/>
+        </w:rPr>
+      </w:pPr>
+      <w:r>
+        <w:rPr>
+          <w:rFonts w:ascii="Times New Roman" w:hAnsi="Times New Roman" w:cs="Times New Roman"/>
+        </w:rPr>
         <w:lastRenderedPageBreak/>
-        <w:t xml:space="preserve">If the script cannot find one of these two directories, then the script aborts and prints an error message -- if you have installed C30 in a different directory, then edit the setting of the </w:t>
-      </w:r>
-      <w:r>
-        <w:rPr>
-          <w:i/>
-        </w:rPr>
-        <w:t>'C30_homedir</w:t>
-      </w:r>
-      <w:r>
-        <w:t xml:space="preserve">' variable in the script. </w:t>
-      </w:r>
-    </w:p>
-    <w:p>
-      <w:pPr>
-        <w:pStyle w:val="NormalWeb"/>
-      </w:pPr>
-      <w:r>
-        <w:t xml:space="preserve">Otherwise, just open a command window, change to </w:t>
-      </w:r>
-      <w:r>
-        <w:rPr>
-          <w:i/>
-        </w:rPr>
-        <w:t>the code/</w:t>
-      </w:r>
-      <w:proofErr w:type="spellStart"/>
-      <w:r>
-        <w:rPr>
-          <w:i/>
-        </w:rPr>
-        <w:t>bootloader</w:t>
-      </w:r>
-      <w:proofErr w:type="spellEnd"/>
-      <w:r>
-        <w:rPr>
-          <w:i/>
-        </w:rPr>
-        <w:t>/24h_24f_target/</w:t>
-      </w:r>
-      <w:proofErr w:type="spellStart"/>
-      <w:r>
-        <w:rPr>
-          <w:i/>
-        </w:rPr>
-        <w:t>lkr</w:t>
-      </w:r>
-      <w:proofErr w:type="spellEnd"/>
-      <w:r>
-        <w:rPr>
-          <w:i/>
-        </w:rPr>
-        <w:t>/</w:t>
-      </w:r>
-      <w:r>
-        <w:t xml:space="preserve"> directory, and execute: </w:t>
-      </w:r>
-    </w:p>
-    <w:p>
-      <w:pPr>
-        <w:pStyle w:val="NormalWeb"/>
-        <w:rPr>
-          <w:i/>
-        </w:rPr>
-      </w:pPr>
+        <w:t xml:space="preserve">Added support for enabling/disabling configuration bit </w:t>
+      </w:r>
       <w:proofErr w:type="gramStart"/>
       <w:r>
         <w:rPr>
-          <w:i/>
-        </w:rPr>
-        <w:t>python</w:t>
+          <w:rFonts w:ascii="Times New Roman" w:hAnsi="Times New Roman" w:cs="Times New Roman"/>
+        </w:rPr>
+        <w:t>programming,</w:t>
       </w:r>
       <w:proofErr w:type="gramEnd"/>
       <w:r>
         <w:rPr>
-          <w:i/>
-        </w:rPr>
-        <w:t xml:space="preserve"> convert_gld.py </w:t>
-      </w:r>
-    </w:p>
-    <w:p>
-      <w:pPr>
-        <w:pStyle w:val="NormalWeb"/>
-      </w:pPr>
-      <w:r>
-        <w:t xml:space="preserve">It will convert all PIC24, PIC24F linker files that it finds. </w:t>
-      </w:r>
-      <w:proofErr w:type="spellStart"/>
-      <w:r>
+          <w:rFonts w:ascii="Times New Roman" w:hAnsi="Times New Roman" w:cs="Times New Roman"/>
+        </w:rPr>
+        <w:t xml:space="preserve"> see the section titled “The </w:t>
+      </w:r>
+      <w:proofErr w:type="spellStart"/>
+      <w:r>
+        <w:rPr>
+          <w:rFonts w:ascii="Times New Roman" w:hAnsi="Times New Roman" w:cs="Times New Roman"/>
+        </w:rPr>
         <w:t>Bootloader</w:t>
       </w:r>
       <w:proofErr w:type="spellEnd"/>
       <w:r>
-        <w:t xml:space="preserve"> linker files are placed in this directory, while the application linker files are placed in </w:t>
-      </w:r>
-      <w:r>
-        <w:rPr>
-          <w:i/>
-        </w:rPr>
-        <w:t>code/</w:t>
-      </w:r>
-      <w:proofErr w:type="spellStart"/>
-      <w:r>
-        <w:rPr>
-          <w:i/>
-        </w:rPr>
-        <w:t>lkr</w:t>
-      </w:r>
-      <w:proofErr w:type="spellEnd"/>
-      <w:r>
-        <w:t xml:space="preserve">. </w:t>
-      </w:r>
-    </w:p>
-    <w:p>
-      <w:pPr>
-        <w:rPr>
-          <w:rFonts w:ascii="Times New Roman" w:hAnsi="Times New Roman" w:cs="Times New Roman"/>
-        </w:rPr>
-      </w:pPr>
-    </w:p>
-    <w:p>
-      <w:pPr>
-        <w:rPr>
-          <w:rFonts w:ascii="Times New Roman" w:hAnsi="Times New Roman" w:cs="Times New Roman"/>
-        </w:rPr>
-      </w:pPr>
-      <w:r>
-        <w:rPr>
-          <w:rFonts w:ascii="Times New Roman" w:hAnsi="Times New Roman" w:cs="Times New Roman"/>
-          <w:b/>
-          <w:bCs/>
-        </w:rPr>
-        <w:t>Version 0.24, Sept 2009</w:t>
-      </w:r>
-    </w:p>
-    <w:p>
-      <w:pPr>
-        <w:rPr>
-          <w:rFonts w:ascii="Times New Roman" w:hAnsi="Times New Roman" w:cs="Times New Roman"/>
-        </w:rPr>
-      </w:pPr>
-      <w:r>
-        <w:rPr>
-          <w:rFonts w:ascii="Times New Roman" w:hAnsi="Times New Roman" w:cs="Times New Roman"/>
-        </w:rPr>
-        <w:t>Changes to both firmware and GUI to support the PIC24FK family (has only been tested on the PIC24F16KA102).</w:t>
-      </w:r>
-    </w:p>
-    <w:p>
-      <w:pPr>
-        <w:rPr>
-          <w:rFonts w:ascii="Times New Roman" w:hAnsi="Times New Roman" w:cs="Times New Roman"/>
-          <w:b/>
-          <w:bCs/>
-        </w:rPr>
-      </w:pPr>
-      <w:r>
-        <w:rPr>
-          <w:rFonts w:ascii="Times New Roman" w:hAnsi="Times New Roman" w:cs="Times New Roman"/>
-          <w:b/>
-          <w:bCs/>
-        </w:rPr>
-        <w:t>Version 0.23, Sept 2009</w:t>
-      </w:r>
-    </w:p>
-    <w:p>
-      <w:pPr>
-        <w:rPr>
-          <w:rFonts w:ascii="Times New Roman" w:hAnsi="Times New Roman" w:cs="Times New Roman"/>
-          <w:b/>
-          <w:bCs/>
+        <w:rPr>
+          <w:rFonts w:ascii="Times New Roman" w:hAnsi="Times New Roman" w:cs="Times New Roman"/>
+        </w:rPr>
+        <w:t xml:space="preserve"> and Configuration bits”.  The changes affected both the GUI and the firmware. Also, the COM port, baud rate, and other settings are now saved on exit in the local applications folder, and restored when restarted. </w:t>
+      </w:r>
+    </w:p>
+    <w:p>
+      <w:pPr>
+        <w:rPr>
+          <w:rFonts w:ascii="Times New Roman" w:hAnsi="Times New Roman" w:cs="Times New Roman"/>
+        </w:rPr>
+      </w:pPr>
+    </w:p>
+    <w:p>
+      <w:pPr>
+        <w:rPr>
+          <w:rFonts w:ascii="Times New Roman" w:hAnsi="Times New Roman" w:cs="Times New Roman"/>
+          <w:b/>
+          <w:bCs/>
+        </w:rPr>
+      </w:pPr>
+      <w:r>
+        <w:rPr>
+          <w:rFonts w:ascii="Times New Roman" w:hAnsi="Times New Roman" w:cs="Times New Roman"/>
+          <w:b/>
+          <w:bCs/>
+        </w:rPr>
+        <w:t>Version 0.18, October 7 2008</w:t>
+      </w:r>
+    </w:p>
+    <w:p>
+      <w:pPr>
+        <w:rPr>
+          <w:rFonts w:ascii="Times New Roman" w:hAnsi="Times New Roman" w:cs="Times New Roman"/>
         </w:rPr>
       </w:pPr>
       <w:proofErr w:type="gramStart"/>
@@ -2991,7 +3314,7 @@
         <w:rPr>
           <w:rFonts w:ascii="Times New Roman" w:hAnsi="Times New Roman" w:cs="Times New Roman"/>
         </w:rPr>
-        <w:t>Minor change to support dsPIC33 family.</w:t>
+        <w:t>Fixed a problem with the configuration bits sometimes getting corrupted by the verification process.</w:t>
       </w:r>
       <w:proofErr w:type="gramEnd"/>
     </w:p>
@@ -2999,213 +3322,23 @@
       <w:pPr>
         <w:rPr>
           <w:rFonts w:ascii="Times New Roman" w:hAnsi="Times New Roman" w:cs="Times New Roman"/>
-          <w:b/>
-          <w:bCs/>
-        </w:rPr>
-      </w:pPr>
-      <w:r>
-        <w:rPr>
-          <w:rFonts w:ascii="Times New Roman" w:hAnsi="Times New Roman" w:cs="Times New Roman"/>
-          <w:b/>
-          <w:bCs/>
-        </w:rPr>
-        <w:t xml:space="preserve">Version 0.21-22 </w:t>
-      </w:r>
-      <w:proofErr w:type="gramStart"/>
-      <w:r>
-        <w:rPr>
-          <w:rFonts w:ascii="Times New Roman" w:hAnsi="Times New Roman" w:cs="Times New Roman"/>
-          <w:b/>
-          <w:bCs/>
-        </w:rPr>
-        <w:t>Summer</w:t>
-      </w:r>
-      <w:proofErr w:type="gramEnd"/>
-      <w:r>
-        <w:rPr>
-          <w:rFonts w:ascii="Times New Roman" w:hAnsi="Times New Roman" w:cs="Times New Roman"/>
-          <w:b/>
-          <w:bCs/>
-        </w:rPr>
-        <w:t xml:space="preserve"> 2009 </w:t>
-      </w:r>
-    </w:p>
-    <w:p>
-      <w:pPr>
-        <w:rPr>
-          <w:rFonts w:ascii="Times New Roman" w:hAnsi="Times New Roman" w:cs="Times New Roman"/>
-        </w:rPr>
-      </w:pPr>
-      <w:r>
-        <w:rPr>
-          <w:rFonts w:ascii="Times New Roman" w:hAnsi="Times New Roman" w:cs="Times New Roman"/>
-        </w:rPr>
-        <w:t>Minor changes to support higher baud rates</w:t>
-      </w:r>
-    </w:p>
-    <w:p>
-      <w:pPr>
-        <w:rPr>
-          <w:rFonts w:ascii="Times New Roman" w:hAnsi="Times New Roman" w:cs="Times New Roman"/>
-          <w:b/>
-          <w:bCs/>
-        </w:rPr>
-      </w:pPr>
-      <w:r>
-        <w:rPr>
-          <w:rFonts w:ascii="Times New Roman" w:hAnsi="Times New Roman" w:cs="Times New Roman"/>
-          <w:b/>
-          <w:bCs/>
-        </w:rPr>
-        <w:t>Version 0.20, Nov 23 2008</w:t>
-      </w:r>
-    </w:p>
-    <w:p>
-      <w:pPr>
-        <w:rPr>
-          <w:rFonts w:ascii="Times New Roman" w:hAnsi="Times New Roman" w:cs="Times New Roman"/>
-        </w:rPr>
-      </w:pPr>
-      <w:r>
-        <w:rPr>
-          <w:rFonts w:ascii="Times New Roman" w:hAnsi="Times New Roman" w:cs="Times New Roman"/>
-        </w:rPr>
-        <w:t xml:space="preserve">Fixed a problem in the configuration bit programming - configuration bits were still being programmed even if the check box for disabling this was checked. A side effect was that configuration bits could be corrupted in this case. Also, verification was fixed - it was indicating a match even if the program </w:t>
-      </w:r>
-      <w:proofErr w:type="gramStart"/>
-      <w:r>
-        <w:rPr>
-          <w:rFonts w:ascii="Times New Roman" w:hAnsi="Times New Roman" w:cs="Times New Roman"/>
-        </w:rPr>
-        <w:t>contents</w:t>
-      </w:r>
-      <w:proofErr w:type="gramEnd"/>
-      <w:r>
-        <w:rPr>
-          <w:rFonts w:ascii="Times New Roman" w:hAnsi="Times New Roman" w:cs="Times New Roman"/>
-        </w:rPr>
-        <w:t xml:space="preserve"> did not match.</w:t>
-      </w:r>
-    </w:p>
-    <w:p>
-      <w:pPr>
-        <w:rPr>
-          <w:rFonts w:ascii="Times New Roman" w:hAnsi="Times New Roman" w:cs="Times New Roman"/>
-          <w:b/>
-          <w:bCs/>
-        </w:rPr>
-      </w:pPr>
-      <w:r>
-        <w:rPr>
-          <w:rFonts w:ascii="Times New Roman" w:hAnsi="Times New Roman" w:cs="Times New Roman"/>
-          <w:b/>
-          <w:bCs/>
-        </w:rPr>
-        <w:t>Version 0.19, October 9 2008</w:t>
-      </w:r>
-    </w:p>
-    <w:p>
-      <w:pPr>
-        <w:rPr>
-          <w:rFonts w:ascii="Times New Roman" w:hAnsi="Times New Roman" w:cs="Times New Roman"/>
-        </w:rPr>
-      </w:pPr>
-      <w:r>
-        <w:rPr>
-          <w:rFonts w:ascii="Times New Roman" w:hAnsi="Times New Roman" w:cs="Times New Roman"/>
-        </w:rPr>
-        <w:t xml:space="preserve">Added support for enabling/disabling configuration bit </w:t>
-      </w:r>
-      <w:proofErr w:type="gramStart"/>
-      <w:r>
-        <w:rPr>
-          <w:rFonts w:ascii="Times New Roman" w:hAnsi="Times New Roman" w:cs="Times New Roman"/>
-        </w:rPr>
-        <w:t>programming,</w:t>
-      </w:r>
-      <w:proofErr w:type="gramEnd"/>
-      <w:r>
-        <w:rPr>
-          <w:rFonts w:ascii="Times New Roman" w:hAnsi="Times New Roman" w:cs="Times New Roman"/>
-        </w:rPr>
-        <w:t xml:space="preserve"> see the section titled “The </w:t>
-      </w:r>
-      <w:proofErr w:type="spellStart"/>
-      <w:r>
-        <w:rPr>
-          <w:rFonts w:ascii="Times New Roman" w:hAnsi="Times New Roman" w:cs="Times New Roman"/>
-        </w:rPr>
-        <w:t>Bootloader</w:t>
-      </w:r>
-      <w:proofErr w:type="spellEnd"/>
-      <w:r>
-        <w:rPr>
-          <w:rFonts w:ascii="Times New Roman" w:hAnsi="Times New Roman" w:cs="Times New Roman"/>
-        </w:rPr>
-        <w:t xml:space="preserve"> and Configuration bits”.  The changes affected both the GUI and the firmware. Also, the COM port, baud rate, and other settings are now saved on exit in the local applications folder, and restored when restarted. </w:t>
-      </w:r>
-    </w:p>
-    <w:p>
-      <w:pPr>
-        <w:rPr>
-          <w:rFonts w:ascii="Times New Roman" w:hAnsi="Times New Roman" w:cs="Times New Roman"/>
-        </w:rPr>
-      </w:pPr>
-    </w:p>
-    <w:p>
-      <w:pPr>
-        <w:rPr>
-          <w:rFonts w:ascii="Times New Roman" w:hAnsi="Times New Roman" w:cs="Times New Roman"/>
-          <w:b/>
-          <w:bCs/>
-        </w:rPr>
-      </w:pPr>
-      <w:r>
-        <w:rPr>
-          <w:rFonts w:ascii="Times New Roman" w:hAnsi="Times New Roman" w:cs="Times New Roman"/>
-          <w:b/>
-          <w:bCs/>
-        </w:rPr>
-        <w:t>Version 0.18, October 7 2008</w:t>
-      </w:r>
-    </w:p>
-    <w:p>
-      <w:pPr>
-        <w:rPr>
-          <w:rFonts w:ascii="Times New Roman" w:hAnsi="Times New Roman" w:cs="Times New Roman"/>
-        </w:rPr>
-      </w:pPr>
-      <w:proofErr w:type="gramStart"/>
-      <w:r>
-        <w:rPr>
-          <w:rFonts w:ascii="Times New Roman" w:hAnsi="Times New Roman" w:cs="Times New Roman"/>
-        </w:rPr>
-        <w:t>Fixed a problem with the configuration bits sometimes getting corrupted by the verification process.</w:t>
-      </w:r>
-      <w:proofErr w:type="gramEnd"/>
-    </w:p>
-    <w:p>
-      <w:pPr>
-        <w:rPr>
-          <w:rFonts w:ascii="Times New Roman" w:hAnsi="Times New Roman" w:cs="Times New Roman"/>
-        </w:rPr>
-      </w:pPr>
-    </w:p>
-    <w:p>
-      <w:pPr>
-        <w:rPr>
-          <w:rFonts w:ascii="Times New Roman" w:hAnsi="Times New Roman" w:cs="Times New Roman"/>
-          <w:b/>
-          <w:bCs/>
-        </w:rPr>
-      </w:pPr>
-      <w:r>
-        <w:rPr>
-          <w:rFonts w:ascii="Times New Roman" w:hAnsi="Times New Roman" w:cs="Times New Roman"/>
-          <w:b/>
-          <w:bCs/>
-        </w:rPr>
-        <w:lastRenderedPageBreak/>
+        </w:rPr>
+      </w:pPr>
+    </w:p>
+    <w:p>
+      <w:pPr>
+        <w:rPr>
+          <w:rFonts w:ascii="Times New Roman" w:hAnsi="Times New Roman" w:cs="Times New Roman"/>
+          <w:b/>
+          <w:bCs/>
+        </w:rPr>
+      </w:pPr>
+      <w:r>
+        <w:rPr>
+          <w:rFonts w:ascii="Times New Roman" w:hAnsi="Times New Roman" w:cs="Times New Roman"/>
+          <w:b/>
+          <w:bCs/>
+        </w:rPr>
         <w:t>Version 0.17, September 3 2008</w:t>
       </w:r>
     </w:p>
@@ -3518,6 +3651,7 @@
           <w:b/>
           <w:bCs/>
         </w:rPr>
+        <w:lastRenderedPageBreak/>
         <w:t>Version 0.12, May 26 2008</w:t>
       </w:r>
     </w:p>
@@ -3677,7 +3811,6 @@
           <w:b/>
           <w:bCs/>
         </w:rPr>
-        <w:lastRenderedPageBreak/>
         <w:t>Version 0.10, May 19 2008</w:t>
       </w:r>
     </w:p>

</xml_diff>